<commit_message>
Merge with MDCS 1.3
Integrated latest changes from release 1.3 of the MDCS
</commit_message>
<xml_diff>
--- a/docs/Installation Instructions for Linux.docx
+++ b/docs/Installation Instructions for Linux.docx
@@ -32,18 +32,36 @@
         <w:widowControl w:val="0"/>
         <w:jc w:val="center"/>
       </w:pPr>
+      <w:proofErr w:type="gramStart"/>
       <w:r>
         <w:rPr>
           <w:sz w:val="36"/>
         </w:rPr>
-        <w:t xml:space="preserve">for Materials </w:t>
-      </w:r>
+        <w:t>for</w:t>
+      </w:r>
+      <w:proofErr w:type="gramEnd"/>
       <w:r>
         <w:rPr>
           <w:sz w:val="36"/>
         </w:rPr>
-        <w:t>Resource Registry</w:t>
-      </w:r>
+        <w:t xml:space="preserve"> Materials </w:t>
+      </w:r>
+      <w:ins w:id="0" w:author="Sousa Amaral, Guillaume" w:date="2016-01-19T16:11:00Z">
+        <w:r>
+          <w:rPr>
+            <w:sz w:val="36"/>
+          </w:rPr>
+          <w:t>Resource Registry</w:t>
+        </w:r>
+      </w:ins>
+      <w:del w:id="1" w:author="Sousa Amaral, Guillaume" w:date="2016-01-19T16:11:00Z">
+        <w:r>
+          <w:rPr>
+            <w:sz w:val="36"/>
+          </w:rPr>
+          <w:delText>Data Curation System</w:delText>
+        </w:r>
+      </w:del>
     </w:p>
     <w:p>
       <w:pPr>
@@ -109,8 +127,13 @@
       <w:pPr>
         <w:widowControl w:val="0"/>
       </w:pPr>
-      <w:r>
-        <w:t>pip (</w:t>
+      <w:proofErr w:type="gramStart"/>
+      <w:r>
+        <w:t>pip</w:t>
+      </w:r>
+      <w:proofErr w:type="gramEnd"/>
+      <w:r>
+        <w:t xml:space="preserve"> (</w:t>
       </w:r>
       <w:hyperlink r:id="rId5">
         <w:r>
@@ -150,8 +173,13 @@
       <w:pPr>
         <w:widowControl w:val="0"/>
       </w:pPr>
-      <w:r>
-        <w:t>curl -L</w:t>
+      <w:proofErr w:type="gramStart"/>
+      <w:r>
+        <w:t>curl</w:t>
+      </w:r>
+      <w:proofErr w:type="gramEnd"/>
+      <w:r>
+        <w:t xml:space="preserve"> -L</w:t>
       </w:r>
       <w:hyperlink r:id="rId6">
         <w:r>
@@ -178,8 +206,21 @@
       <w:pPr>
         <w:widowControl w:val="0"/>
       </w:pPr>
-      <w:r>
-        <w:t>tar xzf Python-2.7.2.tgz</w:t>
+      <w:proofErr w:type="gramStart"/>
+      <w:r>
+        <w:t>tar</w:t>
+      </w:r>
+      <w:proofErr w:type="gramEnd"/>
+      <w:r>
+        <w:t xml:space="preserve"> </w:t>
+      </w:r>
+      <w:proofErr w:type="spellStart"/>
+      <w:r>
+        <w:t>xzf</w:t>
+      </w:r>
+      <w:proofErr w:type="spellEnd"/>
+      <w:r>
+        <w:t xml:space="preserve"> Python-2.7.2.tgz</w:t>
       </w:r>
     </w:p>
     <w:p>
@@ -194,24 +235,79 @@
       <w:pPr>
         <w:widowControl w:val="0"/>
       </w:pPr>
-      <w:r>
-        <w:t>./configure (if Mac pop-up prompts for gcc Mac package, click on Install, and run again)</w:t>
-      </w:r>
-    </w:p>
-    <w:p>
-      <w:pPr>
-        <w:widowControl w:val="0"/>
-      </w:pPr>
-      <w:r>
-        <w:t>make altinstall prefix=~/usr/local exec-prefix=~/usr/local</w:t>
-      </w:r>
-    </w:p>
-    <w:p>
-      <w:pPr>
-        <w:widowControl w:val="0"/>
-      </w:pPr>
-      <w:r>
-        <w:t>alias python='~/usr/local/bin/python2.7'</w:t>
+      <w:proofErr w:type="gramStart"/>
+      <w:r>
+        <w:t>./</w:t>
+      </w:r>
+      <w:proofErr w:type="gramEnd"/>
+      <w:r>
+        <w:t xml:space="preserve">configure (if Mac pop-up prompts for </w:t>
+      </w:r>
+      <w:proofErr w:type="spellStart"/>
+      <w:r>
+        <w:t>gcc</w:t>
+      </w:r>
+      <w:proofErr w:type="spellEnd"/>
+      <w:r>
+        <w:t xml:space="preserve"> Mac package, click on Install, and run again)</w:t>
+      </w:r>
+    </w:p>
+    <w:p>
+      <w:pPr>
+        <w:widowControl w:val="0"/>
+      </w:pPr>
+      <w:proofErr w:type="gramStart"/>
+      <w:r>
+        <w:t>make</w:t>
+      </w:r>
+      <w:proofErr w:type="gramEnd"/>
+      <w:r>
+        <w:t xml:space="preserve"> </w:t>
+      </w:r>
+      <w:proofErr w:type="spellStart"/>
+      <w:r>
+        <w:t>altinstall</w:t>
+      </w:r>
+      <w:proofErr w:type="spellEnd"/>
+      <w:r>
+        <w:t xml:space="preserve"> prefix=~/</w:t>
+      </w:r>
+      <w:proofErr w:type="spellStart"/>
+      <w:r>
+        <w:t>usr</w:t>
+      </w:r>
+      <w:proofErr w:type="spellEnd"/>
+      <w:r>
+        <w:t>/local exec-prefix=~/</w:t>
+      </w:r>
+      <w:proofErr w:type="spellStart"/>
+      <w:r>
+        <w:t>usr</w:t>
+      </w:r>
+      <w:proofErr w:type="spellEnd"/>
+      <w:r>
+        <w:t>/local</w:t>
+      </w:r>
+    </w:p>
+    <w:p>
+      <w:pPr>
+        <w:widowControl w:val="0"/>
+      </w:pPr>
+      <w:proofErr w:type="gramStart"/>
+      <w:r>
+        <w:t>alias</w:t>
+      </w:r>
+      <w:proofErr w:type="gramEnd"/>
+      <w:r>
+        <w:t xml:space="preserve"> python='~/</w:t>
+      </w:r>
+      <w:proofErr w:type="spellStart"/>
+      <w:r>
+        <w:t>usr</w:t>
+      </w:r>
+      <w:proofErr w:type="spellEnd"/>
+      <w:r>
+        <w:t>/local/bin/python2.7'</w:t>
       </w:r>
     </w:p>
     <w:p>
@@ -231,15 +327,27 @@
       <w:pPr>
         <w:widowControl w:val="0"/>
       </w:pPr>
+      <w:proofErr w:type="gramStart"/>
       <w:r>
         <w:t>curl</w:t>
       </w:r>
+      <w:proofErr w:type="gramEnd"/>
+      <w:r>
+        <w:fldChar w:fldCharType="begin"/>
+      </w:r>
+      <w:r>
+        <w:instrText xml:space="preserve"> HYPERLINK "https://bootstrap.pypa.io/get-pip.py" \h </w:instrText>
+      </w:r>
+      <w:r>
+        <w:fldChar w:fldCharType="separate"/>
+      </w:r>
+      <w:r>
+        <w:t xml:space="preserve"> </w:t>
+      </w:r>
+      <w:r>
+        <w:fldChar w:fldCharType="end"/>
+      </w:r>
       <w:hyperlink r:id="rId10">
-        <w:r>
-          <w:t xml:space="preserve"> </w:t>
-        </w:r>
-      </w:hyperlink>
-      <w:hyperlink r:id="rId11">
         <w:r>
           <w:rPr>
             <w:color w:val="1155CC"/>
@@ -256,29 +364,55 @@
       <w:pPr>
         <w:widowControl w:val="0"/>
       </w:pPr>
-      <w:r>
-        <w:t>python get-pip.py</w:t>
-      </w:r>
-    </w:p>
-    <w:p>
-      <w:pPr>
-        <w:widowControl w:val="0"/>
-      </w:pPr>
-      <w:r>
-        <w:t>alias pip=~/usr/local/bin/pip</w:t>
-      </w:r>
-    </w:p>
-    <w:p>
-      <w:pPr>
-        <w:widowControl w:val="0"/>
-      </w:pPr>
-    </w:p>
-    <w:p>
-      <w:pPr>
-        <w:widowControl w:val="0"/>
-      </w:pPr>
-      <w:r>
-        <w:t>Any installed package via pip will now go under your '~/usr/local/lib/python2.7/site-packages' directory.</w:t>
+      <w:proofErr w:type="gramStart"/>
+      <w:r>
+        <w:t>python</w:t>
+      </w:r>
+      <w:proofErr w:type="gramEnd"/>
+      <w:r>
+        <w:t xml:space="preserve"> get-pip.py</w:t>
+      </w:r>
+    </w:p>
+    <w:p>
+      <w:pPr>
+        <w:widowControl w:val="0"/>
+      </w:pPr>
+      <w:proofErr w:type="gramStart"/>
+      <w:r>
+        <w:t>alias</w:t>
+      </w:r>
+      <w:proofErr w:type="gramEnd"/>
+      <w:r>
+        <w:t xml:space="preserve"> pip=~/</w:t>
+      </w:r>
+      <w:proofErr w:type="spellStart"/>
+      <w:r>
+        <w:t>usr</w:t>
+      </w:r>
+      <w:proofErr w:type="spellEnd"/>
+      <w:r>
+        <w:t>/local/bin/pip</w:t>
+      </w:r>
+    </w:p>
+    <w:p>
+      <w:pPr>
+        <w:widowControl w:val="0"/>
+      </w:pPr>
+    </w:p>
+    <w:p>
+      <w:pPr>
+        <w:widowControl w:val="0"/>
+      </w:pPr>
+      <w:r>
+        <w:t>Any installed package via pip will now go under your '~/</w:t>
+      </w:r>
+      <w:proofErr w:type="spellStart"/>
+      <w:r>
+        <w:t>usr</w:t>
+      </w:r>
+      <w:proofErr w:type="spellEnd"/>
+      <w:r>
+        <w:t>/local/lib/python2.7/site-packages' directory.</w:t>
       </w:r>
     </w:p>
     <w:p>
@@ -308,9 +442,25 @@
         <w:widowControl w:val="0"/>
       </w:pPr>
       <w:r>
-        <w:t xml:space="preserve">We need pip to do the installation of the required dependencies.  pip requires setuptools and it has to be installed first, before pip can run: </w:t>
-      </w:r>
-      <w:hyperlink r:id="rId12">
+        <w:t xml:space="preserve">We need pip to do the installation of the required dependencies.  </w:t>
+      </w:r>
+      <w:proofErr w:type="gramStart"/>
+      <w:r>
+        <w:t>pip</w:t>
+      </w:r>
+      <w:proofErr w:type="gramEnd"/>
+      <w:r>
+        <w:t xml:space="preserve"> requires </w:t>
+      </w:r>
+      <w:proofErr w:type="spellStart"/>
+      <w:r>
+        <w:t>setuptools</w:t>
+      </w:r>
+      <w:proofErr w:type="spellEnd"/>
+      <w:r>
+        <w:t xml:space="preserve"> and it has to be installed first, before pip can run: </w:t>
+      </w:r>
+      <w:hyperlink r:id="rId11">
         <w:r>
           <w:rPr>
             <w:color w:val="1155CC"/>
@@ -353,18 +503,43 @@
       <w:pPr>
         <w:widowControl w:val="0"/>
       </w:pPr>
-      <w:r>
-        <w:t>mkdir Env</w:t>
-      </w:r>
-    </w:p>
-    <w:p>
-      <w:pPr>
-        <w:widowControl w:val="0"/>
-      </w:pPr>
-      <w:r>
-        <w:t>pip install virtualenvwrapper  (</w:t>
-      </w:r>
-      <w:hyperlink r:id="rId13">
+      <w:proofErr w:type="spellStart"/>
+      <w:proofErr w:type="gramStart"/>
+      <w:r>
+        <w:t>mkdir</w:t>
+      </w:r>
+      <w:proofErr w:type="spellEnd"/>
+      <w:proofErr w:type="gramEnd"/>
+      <w:r>
+        <w:t xml:space="preserve"> </w:t>
+      </w:r>
+      <w:proofErr w:type="spellStart"/>
+      <w:r>
+        <w:t>Env</w:t>
+      </w:r>
+      <w:proofErr w:type="spellEnd"/>
+    </w:p>
+    <w:p>
+      <w:pPr>
+        <w:widowControl w:val="0"/>
+      </w:pPr>
+      <w:proofErr w:type="gramStart"/>
+      <w:r>
+        <w:t>pip</w:t>
+      </w:r>
+      <w:proofErr w:type="gramEnd"/>
+      <w:r>
+        <w:t xml:space="preserve"> install </w:t>
+      </w:r>
+      <w:proofErr w:type="spellStart"/>
+      <w:r>
+        <w:t>virtualenvwrapper</w:t>
+      </w:r>
+      <w:proofErr w:type="spellEnd"/>
+      <w:r>
+        <w:t xml:space="preserve">  (</w:t>
+      </w:r>
+      <w:hyperlink r:id="rId12">
         <w:r>
           <w:rPr>
             <w:color w:val="1155CC"/>
@@ -381,60 +556,108 @@
       <w:pPr>
         <w:widowControl w:val="0"/>
       </w:pPr>
-      <w:r>
-        <w:t>export WORKON_HOME=~/Develop/Envs</w:t>
-      </w:r>
-    </w:p>
-    <w:p>
-      <w:pPr>
-        <w:widowControl w:val="0"/>
-      </w:pPr>
-      <w:r>
-        <w:t>mkdir -p $WORKON_HOME</w:t>
-      </w:r>
-    </w:p>
-    <w:p>
-      <w:pPr>
-        <w:widowControl w:val="0"/>
-      </w:pPr>
-      <w:r>
-        <w:t>source ~/usr/local/bin/virtualenvwrapper.sh</w:t>
-      </w:r>
-    </w:p>
-    <w:p>
-      <w:pPr>
-        <w:widowControl w:val="0"/>
-      </w:pPr>
+      <w:proofErr w:type="gramStart"/>
+      <w:r>
+        <w:t>export</w:t>
+      </w:r>
+      <w:proofErr w:type="gramEnd"/>
+      <w:r>
+        <w:t xml:space="preserve"> WORKON_HOME=~/Develop/</w:t>
+      </w:r>
+      <w:proofErr w:type="spellStart"/>
+      <w:r>
+        <w:t>Envs</w:t>
+      </w:r>
+      <w:proofErr w:type="spellEnd"/>
+    </w:p>
+    <w:p>
+      <w:pPr>
+        <w:widowControl w:val="0"/>
+      </w:pPr>
+      <w:proofErr w:type="spellStart"/>
+      <w:proofErr w:type="gramStart"/>
+      <w:r>
+        <w:t>mkdir</w:t>
+      </w:r>
+      <w:proofErr w:type="spellEnd"/>
+      <w:proofErr w:type="gramEnd"/>
+      <w:r>
+        <w:t xml:space="preserve"> -p $WORKON_HOME</w:t>
+      </w:r>
+    </w:p>
+    <w:p>
+      <w:pPr>
+        <w:widowControl w:val="0"/>
+      </w:pPr>
+      <w:proofErr w:type="gramStart"/>
+      <w:r>
+        <w:t>source</w:t>
+      </w:r>
+      <w:proofErr w:type="gramEnd"/>
+      <w:r>
+        <w:t xml:space="preserve"> ~/usr/local/bin/virtualenvwrapper.sh</w:t>
+      </w:r>
+    </w:p>
+    <w:p>
+      <w:pPr>
+        <w:widowControl w:val="0"/>
+      </w:pPr>
+      <w:proofErr w:type="spellStart"/>
+      <w:proofErr w:type="gramStart"/>
       <w:r>
         <w:rPr>
           <w:highlight w:val="white"/>
         </w:rPr>
         <w:t>mkvirtualenv</w:t>
       </w:r>
-      <w:r>
-        <w:t xml:space="preserve"> mgi</w:t>
-      </w:r>
-    </w:p>
-    <w:p>
-      <w:pPr>
-        <w:widowControl w:val="0"/>
-      </w:pPr>
-    </w:p>
-    <w:p>
-      <w:pPr>
-        <w:widowControl w:val="0"/>
-      </w:pPr>
-      <w:r>
-        <w:t>source ~/usr/local/bin/virtualenvwrapper.sh</w:t>
-      </w:r>
-    </w:p>
-    <w:p>
-      <w:pPr>
-        <w:widowControl w:val="0"/>
-      </w:pPr>
-      <w:r>
-        <w:t>workon mgi</w:t>
-      </w:r>
+      <w:proofErr w:type="spellEnd"/>
+      <w:proofErr w:type="gramEnd"/>
+      <w:r>
+        <w:t xml:space="preserve"> </w:t>
+      </w:r>
+      <w:proofErr w:type="spellStart"/>
+      <w:r>
+        <w:t>mgi</w:t>
+      </w:r>
+      <w:proofErr w:type="spellEnd"/>
+    </w:p>
+    <w:p>
+      <w:pPr>
+        <w:widowControl w:val="0"/>
+      </w:pPr>
+    </w:p>
+    <w:p>
+      <w:pPr>
+        <w:widowControl w:val="0"/>
+      </w:pPr>
+      <w:proofErr w:type="gramStart"/>
+      <w:r>
+        <w:t>source</w:t>
+      </w:r>
+      <w:proofErr w:type="gramEnd"/>
+      <w:r>
+        <w:t xml:space="preserve"> ~/usr/local/bin/virtualenvwrapper.sh</w:t>
+      </w:r>
+    </w:p>
+    <w:p>
+      <w:pPr>
+        <w:widowControl w:val="0"/>
+      </w:pPr>
+      <w:proofErr w:type="spellStart"/>
+      <w:proofErr w:type="gramStart"/>
+      <w:r>
+        <w:t>workon</w:t>
+      </w:r>
+      <w:proofErr w:type="spellEnd"/>
+      <w:proofErr w:type="gramEnd"/>
+      <w:r>
+        <w:t xml:space="preserve"> </w:t>
+      </w:r>
+      <w:proofErr w:type="spellStart"/>
+      <w:r>
+        <w:t>mgi</w:t>
+      </w:r>
+      <w:proofErr w:type="spellEnd"/>
     </w:p>
     <w:p>
       <w:pPr>
@@ -511,7 +734,21 @@
         <w:rPr>
           <w:b/>
         </w:rPr>
-        <w:t>For lxml:</w:t>
+        <w:t xml:space="preserve">For </w:t>
+      </w:r>
+      <w:proofErr w:type="spellStart"/>
+      <w:r>
+        <w:rPr>
+          <w:b/>
+        </w:rPr>
+        <w:t>lxml</w:t>
+      </w:r>
+      <w:proofErr w:type="spellEnd"/>
+      <w:r>
+        <w:rPr>
+          <w:b/>
+        </w:rPr>
+        <w:t>:</w:t>
       </w:r>
     </w:p>
     <w:p>
@@ -532,9 +769,17 @@
         <w:widowControl w:val="0"/>
       </w:pPr>
       <w:r>
-        <w:t>STATIC_DEPS=true pip install lxml (</w:t>
-      </w:r>
-      <w:hyperlink r:id="rId14">
+        <w:t xml:space="preserve">STATIC_DEPS=true pip install </w:t>
+      </w:r>
+      <w:proofErr w:type="spellStart"/>
+      <w:r>
+        <w:t>lxml</w:t>
+      </w:r>
+      <w:proofErr w:type="spellEnd"/>
+      <w:r>
+        <w:t xml:space="preserve"> (</w:t>
+      </w:r>
+      <w:hyperlink r:id="rId13">
         <w:r>
           <w:rPr>
             <w:color w:val="1155CC"/>
@@ -570,12 +815,22 @@
         </w:rPr>
         <w:t xml:space="preserve">Running the </w:t>
       </w:r>
-      <w:r>
-        <w:rPr>
-          <w:b/>
-        </w:rPr>
-        <w:t>MRR</w:t>
-      </w:r>
+      <w:ins w:id="2" w:author="Sousa Amaral, Guillaume" w:date="2016-01-19T16:11:00Z">
+        <w:r>
+          <w:rPr>
+            <w:b/>
+          </w:rPr>
+          <w:t>MRR</w:t>
+        </w:r>
+      </w:ins>
+      <w:del w:id="3" w:author="Sousa Amaral, Guillaume" w:date="2016-01-19T16:11:00Z">
+        <w:r>
+          <w:rPr>
+            <w:b/>
+          </w:rPr>
+          <w:delText>MDCS</w:delText>
+        </w:r>
+      </w:del>
       <w:r>
         <w:rPr>
           <w:b/>
@@ -603,13 +858,32 @@
           <w:szCs w:val="23"/>
         </w:rPr>
       </w:pPr>
-      <w:r>
-        <w:rPr>
-          <w:rFonts w:eastAsia="Times New Roman"/>
-          <w:sz w:val="23"/>
-          <w:szCs w:val="23"/>
-        </w:rPr>
-        <w:t xml:space="preserve">Run mongodb (if not already running). </w:t>
+      <w:bookmarkStart w:id="4" w:name="_GoBack"/>
+      <w:r>
+        <w:rPr>
+          <w:rFonts w:eastAsia="Times New Roman"/>
+          <w:sz w:val="23"/>
+          <w:szCs w:val="23"/>
+        </w:rPr>
+        <w:t xml:space="preserve">Run </w:t>
+      </w:r>
+      <w:proofErr w:type="spellStart"/>
+      <w:r>
+        <w:rPr>
+          <w:rFonts w:eastAsia="Times New Roman"/>
+          <w:sz w:val="23"/>
+          <w:szCs w:val="23"/>
+        </w:rPr>
+        <w:t>mongodb</w:t>
+      </w:r>
+      <w:proofErr w:type="spellEnd"/>
+      <w:r>
+        <w:rPr>
+          <w:rFonts w:eastAsia="Times New Roman"/>
+          <w:sz w:val="23"/>
+          <w:szCs w:val="23"/>
+        </w:rPr>
+        <w:t xml:space="preserve"> (if not already running). </w:t>
       </w:r>
       <w:r>
         <w:rPr>
@@ -620,43 +894,116 @@
         <w:t>In a command prompt :</w:t>
       </w:r>
     </w:p>
+    <w:bookmarkEnd w:id="4"/>
     <w:p>
       <w:pPr>
         <w:widowControl w:val="0"/>
         <w:ind w:left="720"/>
       </w:pPr>
-      <w:r>
-        <w:rPr>
-          <w:rFonts w:eastAsia="Times New Roman"/>
-          <w:sz w:val="23"/>
-          <w:szCs w:val="23"/>
-        </w:rPr>
-        <w:t xml:space="preserve">mongod </w:t>
-      </w:r>
-      <w:r>
-        <w:rPr>
-          <w:rFonts w:eastAsia="Times New Roman"/>
-          <w:sz w:val="23"/>
-          <w:szCs w:val="23"/>
-        </w:rPr>
-        <w:t>--config /path/to/</w:t>
-      </w:r>
-      <w:r>
-        <w:rPr>
-          <w:rFonts w:eastAsia="Times New Roman"/>
-          <w:sz w:val="23"/>
-          <w:szCs w:val="23"/>
-        </w:rPr>
-        <w:t>mrr</w:t>
-      </w:r>
-      <w:r>
-        <w:rPr>
-          <w:rFonts w:eastAsia="Times New Roman"/>
-          <w:sz w:val="23"/>
-          <w:szCs w:val="23"/>
-        </w:rPr>
-        <w:t>/conf/mongodb.conf</w:t>
-      </w:r>
+      <w:proofErr w:type="spellStart"/>
+      <w:proofErr w:type="gramStart"/>
+      <w:r>
+        <w:rPr>
+          <w:rFonts w:eastAsia="Times New Roman"/>
+          <w:sz w:val="23"/>
+          <w:szCs w:val="23"/>
+        </w:rPr>
+        <w:t>mongod</w:t>
+      </w:r>
+      <w:proofErr w:type="spellEnd"/>
+      <w:proofErr w:type="gramEnd"/>
+      <w:r>
+        <w:rPr>
+          <w:rFonts w:eastAsia="Times New Roman"/>
+          <w:sz w:val="23"/>
+          <w:szCs w:val="23"/>
+        </w:rPr>
+        <w:t xml:space="preserve"> </w:t>
+      </w:r>
+      <w:r>
+        <w:rPr>
+          <w:rFonts w:eastAsia="Times New Roman"/>
+          <w:sz w:val="23"/>
+          <w:szCs w:val="23"/>
+        </w:rPr>
+        <w:t>--</w:t>
+      </w:r>
+      <w:proofErr w:type="spellStart"/>
+      <w:r>
+        <w:rPr>
+          <w:rFonts w:eastAsia="Times New Roman"/>
+          <w:sz w:val="23"/>
+          <w:szCs w:val="23"/>
+        </w:rPr>
+        <w:t>config</w:t>
+      </w:r>
+      <w:proofErr w:type="spellEnd"/>
+      <w:r>
+        <w:rPr>
+          <w:rFonts w:eastAsia="Times New Roman"/>
+          <w:sz w:val="23"/>
+          <w:szCs w:val="23"/>
+        </w:rPr>
+        <w:t xml:space="preserve"> /path/to/</w:t>
+      </w:r>
+      <w:proofErr w:type="spellStart"/>
+      <w:ins w:id="5" w:author="Sousa Amaral, Guillaume" w:date="2016-01-19T16:11:00Z">
+        <w:r>
+          <w:rPr>
+            <w:rFonts w:eastAsia="Times New Roman"/>
+            <w:sz w:val="23"/>
+            <w:szCs w:val="23"/>
+          </w:rPr>
+          <w:t>mrr</w:t>
+        </w:r>
+      </w:ins>
+      <w:proofErr w:type="spellEnd"/>
+      <w:del w:id="6" w:author="Sousa Amaral, Guillaume" w:date="2016-01-19T16:11:00Z">
+        <w:r>
+          <w:rPr>
+            <w:rFonts w:eastAsia="Times New Roman"/>
+            <w:sz w:val="23"/>
+            <w:szCs w:val="23"/>
+          </w:rPr>
+          <w:delText>mdcs</w:delText>
+        </w:r>
+      </w:del>
+      <w:r>
+        <w:rPr>
+          <w:rFonts w:eastAsia="Times New Roman"/>
+          <w:sz w:val="23"/>
+          <w:szCs w:val="23"/>
+        </w:rPr>
+        <w:t>/</w:t>
+      </w:r>
+      <w:proofErr w:type="spellStart"/>
+      <w:r>
+        <w:rPr>
+          <w:rFonts w:eastAsia="Times New Roman"/>
+          <w:sz w:val="23"/>
+          <w:szCs w:val="23"/>
+        </w:rPr>
+        <w:t>conf</w:t>
+      </w:r>
+      <w:proofErr w:type="spellEnd"/>
+      <w:r>
+        <w:rPr>
+          <w:rFonts w:eastAsia="Times New Roman"/>
+          <w:sz w:val="23"/>
+          <w:szCs w:val="23"/>
+        </w:rPr>
+        <w:t>/</w:t>
+      </w:r>
+      <w:proofErr w:type="spellStart"/>
+      <w:r>
+        <w:rPr>
+          <w:rFonts w:eastAsia="Times New Roman"/>
+          <w:sz w:val="23"/>
+          <w:szCs w:val="23"/>
+        </w:rPr>
+        <w:t>mongodb.conf</w:t>
+      </w:r>
+      <w:proofErr w:type="spellEnd"/>
     </w:p>
     <w:p>
       <w:pPr>
@@ -671,22 +1018,66 @@
           <w:ilvl w:val="0"/>
           <w:numId w:val="2"/>
         </w:numPr>
-      </w:pPr>
-      <w:r>
-        <w:t>python manage.py syncdb</w:t>
-      </w:r>
+        <w:rPr>
+          <w:ins w:id="7" w:author="Sousa Amaral, Guillaume" w:date="2016-01-19T16:11:00Z"/>
+        </w:rPr>
+      </w:pPr>
+      <w:r>
+        <w:t xml:space="preserve">python manage.py </w:t>
+      </w:r>
+      <w:del w:id="8" w:author="Sousa Amaral, Guillaume" w:date="2016-01-19T16:11:00Z">
+        <w:r>
+          <w:delText>syncdb</w:delText>
+        </w:r>
+      </w:del>
+      <w:ins w:id="9" w:author="Sousa Amaral, Guillaume" w:date="2016-01-19T16:11:00Z">
+        <w:r>
+          <w:t>migrate</w:t>
+        </w:r>
+      </w:ins>
     </w:p>
     <w:p>
       <w:pPr>
         <w:pStyle w:val="ListParagraph"/>
         <w:widowControl w:val="0"/>
-      </w:pPr>
+        <w:pPrChange w:id="10" w:author="Sousa Amaral, Guillaume" w:date="2016-01-19T16:11:00Z">
+          <w:pPr>
+            <w:pStyle w:val="ListParagraph"/>
+            <w:widowControl w:val="0"/>
+            <w:numPr>
+              <w:numId w:val="2"/>
+            </w:numPr>
+            <w:ind w:hanging="360"/>
+          </w:pPr>
+        </w:pPrChange>
+      </w:pPr>
+      <w:proofErr w:type="gramStart"/>
+      <w:ins w:id="11" w:author="Sousa Amaral, Guillaume" w:date="2016-01-19T16:11:00Z">
+        <w:r>
+          <w:t>python</w:t>
+        </w:r>
+        <w:proofErr w:type="gramEnd"/>
+        <w:r>
+          <w:t xml:space="preserve"> manage.py </w:t>
+        </w:r>
+        <w:proofErr w:type="spellStart"/>
+        <w:r>
+          <w:t>createsuperuser</w:t>
+        </w:r>
+      </w:ins>
+      <w:proofErr w:type="spellEnd"/>
     </w:p>
     <w:p>
       <w:pPr>
         <w:pStyle w:val="ListParagraph"/>
         <w:widowControl w:val="0"/>
       </w:pPr>
+    </w:p>
+    <w:p>
+      <w:pPr>
+        <w:pStyle w:val="ListParagraph"/>
+        <w:widowControl w:val="0"/>
+      </w:pPr>
       <w:r>
         <w:t>Answer yes to:</w:t>
       </w:r>
@@ -697,7 +1088,23 @@
         <w:widowControl w:val="0"/>
       </w:pPr>
       <w:r>
-        <w:t>You just installed Django's auth system, which means you don't have any superusers defined.</w:t>
+        <w:t xml:space="preserve">You just installed Django's </w:t>
+      </w:r>
+      <w:proofErr w:type="spellStart"/>
+      <w:r>
+        <w:t>auth</w:t>
+      </w:r>
+      <w:proofErr w:type="spellEnd"/>
+      <w:r>
+        <w:t xml:space="preserve"> system, which means you don't have any </w:t>
+      </w:r>
+      <w:proofErr w:type="spellStart"/>
+      <w:r>
+        <w:t>superusers</w:t>
+      </w:r>
+      <w:proofErr w:type="spellEnd"/>
+      <w:r>
+        <w:t xml:space="preserve"> defined.</w:t>
       </w:r>
     </w:p>
     <w:p>
@@ -706,7 +1113,15 @@
         <w:widowControl w:val="0"/>
       </w:pPr>
       <w:r>
-        <w:t>Would you like to create one now? (yes/no):yes</w:t>
+        <w:t>Would you like to create one now? (</w:t>
+      </w:r>
+      <w:proofErr w:type="gramStart"/>
+      <w:r>
+        <w:t>yes/</w:t>
+      </w:r>
+      <w:proofErr w:type="gramEnd"/>
+      <w:r>
+        <w:t>no):yes</w:t>
       </w:r>
     </w:p>
     <w:p>
@@ -730,7 +1145,21 @@
         <w:rPr>
           <w:b/>
         </w:rPr>
-        <w:t xml:space="preserve">To Run </w:t>
+        <w:t xml:space="preserve">To </w:t>
+      </w:r>
+      <w:proofErr w:type="gramStart"/>
+      <w:r>
+        <w:rPr>
+          <w:b/>
+        </w:rPr>
+        <w:t>Run</w:t>
+      </w:r>
+      <w:proofErr w:type="gramEnd"/>
+      <w:r>
+        <w:rPr>
+          <w:b/>
+        </w:rPr>
+        <w:t xml:space="preserve"> </w:t>
       </w:r>
       <w:r>
         <w:rPr>
@@ -775,8 +1204,18 @@
           <w:sz w:val="23"/>
           <w:szCs w:val="23"/>
         </w:rPr>
-        <w:t>Run mongodb</w:t>
-      </w:r>
+        <w:t xml:space="preserve">Run </w:t>
+      </w:r>
+      <w:proofErr w:type="spellStart"/>
+      <w:r>
+        <w:rPr>
+          <w:rFonts w:eastAsia="Times New Roman"/>
+          <w:sz w:val="23"/>
+          <w:szCs w:val="23"/>
+        </w:rPr>
+        <w:t>mongodb</w:t>
+      </w:r>
+      <w:proofErr w:type="spellEnd"/>
       <w:r>
         <w:rPr>
           <w:rFonts w:eastAsia="Times New Roman"/>
@@ -799,30 +1238,102 @@
         <w:pStyle w:val="ListParagraph"/>
         <w:widowControl w:val="0"/>
       </w:pPr>
-      <w:r>
-        <w:rPr>
-          <w:rFonts w:eastAsia="Times New Roman"/>
-          <w:sz w:val="23"/>
-          <w:szCs w:val="23"/>
-        </w:rPr>
-        <w:t>mongod --config /path/to/</w:t>
-      </w:r>
-      <w:r>
-        <w:rPr>
-          <w:rFonts w:eastAsia="Times New Roman"/>
-          <w:sz w:val="23"/>
-          <w:szCs w:val="23"/>
-        </w:rPr>
-        <w:t>mrr</w:t>
-      </w:r>
-      <w:r>
-        <w:rPr>
-          <w:rFonts w:eastAsia="Times New Roman"/>
-          <w:sz w:val="23"/>
-          <w:szCs w:val="23"/>
-        </w:rPr>
-        <w:t>/conf/mongodb.conf</w:t>
-      </w:r>
+      <w:proofErr w:type="spellStart"/>
+      <w:proofErr w:type="gramStart"/>
+      <w:r>
+        <w:rPr>
+          <w:rFonts w:eastAsia="Times New Roman"/>
+          <w:sz w:val="23"/>
+          <w:szCs w:val="23"/>
+        </w:rPr>
+        <w:t>mongod</w:t>
+      </w:r>
+      <w:proofErr w:type="spellEnd"/>
+      <w:proofErr w:type="gramEnd"/>
+      <w:r>
+        <w:rPr>
+          <w:rFonts w:eastAsia="Times New Roman"/>
+          <w:sz w:val="23"/>
+          <w:szCs w:val="23"/>
+        </w:rPr>
+        <w:t xml:space="preserve"> --</w:t>
+      </w:r>
+      <w:proofErr w:type="spellStart"/>
+      <w:r>
+        <w:rPr>
+          <w:rFonts w:eastAsia="Times New Roman"/>
+          <w:sz w:val="23"/>
+          <w:szCs w:val="23"/>
+        </w:rPr>
+        <w:t>config</w:t>
+      </w:r>
+      <w:proofErr w:type="spellEnd"/>
+      <w:r>
+        <w:rPr>
+          <w:rFonts w:eastAsia="Times New Roman"/>
+          <w:sz w:val="23"/>
+          <w:szCs w:val="23"/>
+        </w:rPr>
+        <w:t xml:space="preserve"> /path/to/</w:t>
+      </w:r>
+      <w:proofErr w:type="spellStart"/>
+      <w:ins w:id="12" w:author="Sousa Amaral, Guillaume" w:date="2016-01-19T16:11:00Z">
+        <w:r>
+          <w:rPr>
+            <w:rFonts w:eastAsia="Times New Roman"/>
+            <w:sz w:val="23"/>
+            <w:szCs w:val="23"/>
+          </w:rPr>
+          <w:t>mrr</w:t>
+        </w:r>
+      </w:ins>
+      <w:proofErr w:type="spellEnd"/>
+      <w:del w:id="13" w:author="Sousa Amaral, Guillaume" w:date="2016-01-19T16:11:00Z">
+        <w:r>
+          <w:rPr>
+            <w:rFonts w:eastAsia="Times New Roman"/>
+            <w:sz w:val="23"/>
+            <w:szCs w:val="23"/>
+          </w:rPr>
+          <w:delText>mdcs</w:delText>
+        </w:r>
+      </w:del>
+      <w:r>
+        <w:rPr>
+          <w:rFonts w:eastAsia="Times New Roman"/>
+          <w:sz w:val="23"/>
+          <w:szCs w:val="23"/>
+        </w:rPr>
+        <w:t>/</w:t>
+      </w:r>
+      <w:proofErr w:type="spellStart"/>
+      <w:r>
+        <w:rPr>
+          <w:rFonts w:eastAsia="Times New Roman"/>
+          <w:sz w:val="23"/>
+          <w:szCs w:val="23"/>
+        </w:rPr>
+        <w:t>conf</w:t>
+      </w:r>
+      <w:proofErr w:type="spellEnd"/>
+      <w:r>
+        <w:rPr>
+          <w:rFonts w:eastAsia="Times New Roman"/>
+          <w:sz w:val="23"/>
+          <w:szCs w:val="23"/>
+        </w:rPr>
+        <w:t>/</w:t>
+      </w:r>
+      <w:proofErr w:type="spellStart"/>
+      <w:r>
+        <w:rPr>
+          <w:rFonts w:eastAsia="Times New Roman"/>
+          <w:sz w:val="23"/>
+          <w:szCs w:val="23"/>
+        </w:rPr>
+        <w:t>mongodb.conf</w:t>
+      </w:r>
+      <w:proofErr w:type="spellEnd"/>
     </w:p>
     <w:p>
       <w:pPr>
@@ -858,16 +1369,26 @@
         </w:rPr>
         <w:t xml:space="preserve">Run the </w:t>
       </w:r>
-      <w:r>
-        <w:rPr>
-          <w:rFonts w:eastAsia="Times New Roman"/>
-          <w:sz w:val="23"/>
-          <w:szCs w:val="23"/>
-        </w:rPr>
-        <w:t>MRR</w:t>
-      </w:r>
-      <w:bookmarkStart w:id="0" w:name="_GoBack"/>
-      <w:bookmarkEnd w:id="0"/>
+      <w:ins w:id="14" w:author="Sousa Amaral, Guillaume" w:date="2016-01-19T16:11:00Z">
+        <w:r>
+          <w:rPr>
+            <w:rFonts w:eastAsia="Times New Roman"/>
+            <w:sz w:val="23"/>
+            <w:szCs w:val="23"/>
+          </w:rPr>
+          <w:t>MRR</w:t>
+        </w:r>
+      </w:ins>
+      <w:del w:id="15" w:author="Sousa Amaral, Guillaume" w:date="2016-01-19T16:11:00Z">
+        <w:r>
+          <w:rPr>
+            <w:rFonts w:eastAsia="Times New Roman"/>
+            <w:sz w:val="23"/>
+            <w:szCs w:val="23"/>
+          </w:rPr>
+          <w:delText>MDCS</w:delText>
+        </w:r>
+      </w:del>
       <w:r>
         <w:rPr>
           <w:rFonts w:eastAsia="Times New Roman"/>
@@ -896,14 +1417,36 @@
           <w:szCs w:val="24"/>
         </w:rPr>
       </w:pPr>
-      <w:r>
-        <w:rPr>
-          <w:rFonts w:eastAsia="Times New Roman"/>
-          <w:sz w:val="23"/>
-          <w:szCs w:val="23"/>
-        </w:rPr>
-        <w:t>workon mgi</w:t>
-      </w:r>
+      <w:proofErr w:type="spellStart"/>
+      <w:proofErr w:type="gramStart"/>
+      <w:r>
+        <w:rPr>
+          <w:rFonts w:eastAsia="Times New Roman"/>
+          <w:sz w:val="23"/>
+          <w:szCs w:val="23"/>
+        </w:rPr>
+        <w:t>workon</w:t>
+      </w:r>
+      <w:proofErr w:type="spellEnd"/>
+      <w:proofErr w:type="gramEnd"/>
+      <w:r>
+        <w:rPr>
+          <w:rFonts w:eastAsia="Times New Roman"/>
+          <w:sz w:val="23"/>
+          <w:szCs w:val="23"/>
+        </w:rPr>
+        <w:t xml:space="preserve"> </w:t>
+      </w:r>
+      <w:proofErr w:type="spellStart"/>
+      <w:r>
+        <w:rPr>
+          <w:rFonts w:eastAsia="Times New Roman"/>
+          <w:sz w:val="23"/>
+          <w:szCs w:val="23"/>
+        </w:rPr>
+        <w:t>mgi</w:t>
+      </w:r>
+      <w:proofErr w:type="spellEnd"/>
     </w:p>
     <w:p>
       <w:pPr>
@@ -916,13 +1459,23 @@
           <w:szCs w:val="24"/>
         </w:rPr>
       </w:pPr>
-      <w:r>
-        <w:rPr>
-          <w:rFonts w:eastAsia="Times New Roman"/>
-          <w:sz w:val="23"/>
-          <w:szCs w:val="23"/>
-        </w:rPr>
-        <w:t>cd path/</w:t>
+      <w:proofErr w:type="gramStart"/>
+      <w:r>
+        <w:rPr>
+          <w:rFonts w:eastAsia="Times New Roman"/>
+          <w:sz w:val="23"/>
+          <w:szCs w:val="23"/>
+        </w:rPr>
+        <w:t>cd</w:t>
+      </w:r>
+      <w:proofErr w:type="gramEnd"/>
+      <w:r>
+        <w:rPr>
+          <w:rFonts w:eastAsia="Times New Roman"/>
+          <w:sz w:val="23"/>
+          <w:szCs w:val="23"/>
+        </w:rPr>
+        <w:t xml:space="preserve"> path/</w:t>
       </w:r>
       <w:r>
         <w:rPr>
@@ -940,14 +1493,28 @@
         </w:rPr>
         <w:t>/</w:t>
       </w:r>
-      <w:r>
-        <w:rPr>
-          <w:rFonts w:eastAsia="Times New Roman"/>
-          <w:sz w:val="23"/>
-          <w:szCs w:val="23"/>
-        </w:rPr>
-        <w:t>mrr</w:t>
-      </w:r>
+      <w:proofErr w:type="spellStart"/>
+      <w:ins w:id="16" w:author="Sousa Amaral, Guillaume" w:date="2016-01-19T16:11:00Z">
+        <w:r>
+          <w:rPr>
+            <w:rFonts w:eastAsia="Times New Roman"/>
+            <w:sz w:val="23"/>
+            <w:szCs w:val="23"/>
+          </w:rPr>
+          <w:t>mrr</w:t>
+        </w:r>
+      </w:ins>
+      <w:proofErr w:type="spellEnd"/>
+      <w:del w:id="17" w:author="Sousa Amaral, Guillaume" w:date="2016-01-19T16:11:00Z">
+        <w:r>
+          <w:rPr>
+            <w:rFonts w:eastAsia="Times New Roman"/>
+            <w:sz w:val="23"/>
+            <w:szCs w:val="23"/>
+          </w:rPr>
+          <w:delText>mdcs</w:delText>
+        </w:r>
+      </w:del>
     </w:p>
     <w:p>
       <w:pPr>
@@ -959,14 +1526,34 @@
           <w:szCs w:val="23"/>
         </w:rPr>
       </w:pPr>
-      <w:r>
-        <w:rPr>
-          <w:rFonts w:eastAsia="Times New Roman"/>
-          <w:sz w:val="23"/>
-          <w:szCs w:val="23"/>
-        </w:rPr>
-        <w:t>python manage.py runserver</w:t>
-      </w:r>
+      <w:proofErr w:type="gramStart"/>
+      <w:r>
+        <w:rPr>
+          <w:rFonts w:eastAsia="Times New Roman"/>
+          <w:sz w:val="23"/>
+          <w:szCs w:val="23"/>
+        </w:rPr>
+        <w:t>python</w:t>
+      </w:r>
+      <w:proofErr w:type="gramEnd"/>
+      <w:r>
+        <w:rPr>
+          <w:rFonts w:eastAsia="Times New Roman"/>
+          <w:sz w:val="23"/>
+          <w:szCs w:val="23"/>
+        </w:rPr>
+        <w:t xml:space="preserve"> manage.py </w:t>
+      </w:r>
+      <w:proofErr w:type="spellStart"/>
+      <w:r>
+        <w:rPr>
+          <w:rFonts w:eastAsia="Times New Roman"/>
+          <w:sz w:val="23"/>
+          <w:szCs w:val="23"/>
+        </w:rPr>
+        <w:t>runserver</w:t>
+      </w:r>
+      <w:proofErr w:type="spellEnd"/>
     </w:p>
     <w:p>
       <w:pPr>
@@ -1010,7 +1597,61 @@
           <w:sz w:val="23"/>
           <w:szCs w:val="23"/>
         </w:rPr>
-        <w:t>, instead of using python manage.py runserver, use: python manage.py runserver 0.0.0.0:&lt;port&gt;</w:t>
+        <w:t xml:space="preserve">, instead of using python manage.py </w:t>
+      </w:r>
+      <w:proofErr w:type="spellStart"/>
+      <w:r>
+        <w:rPr>
+          <w:rFonts w:eastAsia="Times New Roman"/>
+          <w:sz w:val="23"/>
+          <w:szCs w:val="23"/>
+        </w:rPr>
+        <w:t>runserver</w:t>
+      </w:r>
+      <w:proofErr w:type="spellEnd"/>
+      <w:r>
+        <w:rPr>
+          <w:rFonts w:eastAsia="Times New Roman"/>
+          <w:sz w:val="23"/>
+          <w:szCs w:val="23"/>
+        </w:rPr>
+        <w:t xml:space="preserve">, use: python manage.py </w:t>
+      </w:r>
+      <w:proofErr w:type="spellStart"/>
+      <w:r>
+        <w:rPr>
+          <w:rFonts w:eastAsia="Times New Roman"/>
+          <w:sz w:val="23"/>
+          <w:szCs w:val="23"/>
+        </w:rPr>
+        <w:t>runserver</w:t>
+      </w:r>
+      <w:proofErr w:type="spellEnd"/>
+      <w:r>
+        <w:rPr>
+          <w:rFonts w:eastAsia="Times New Roman"/>
+          <w:sz w:val="23"/>
+          <w:szCs w:val="23"/>
+        </w:rPr>
+        <w:t xml:space="preserve"> </w:t>
+      </w:r>
+      <w:proofErr w:type="gramStart"/>
+      <w:r>
+        <w:rPr>
+          <w:rFonts w:eastAsia="Times New Roman"/>
+          <w:sz w:val="23"/>
+          <w:szCs w:val="23"/>
+        </w:rPr>
+        <w:t>0.0.0.0:</w:t>
+      </w:r>
+      <w:proofErr w:type="gramEnd"/>
+      <w:r>
+        <w:rPr>
+          <w:rFonts w:eastAsia="Times New Roman"/>
+          <w:sz w:val="23"/>
+          <w:szCs w:val="23"/>
+        </w:rPr>
+        <w:t>&lt;port&gt;</w:t>
       </w:r>
     </w:p>
     <w:p>
@@ -1047,7 +1688,7 @@
       <w:r>
         <w:t xml:space="preserve">For Materials Data Curation System, Go to:  </w:t>
       </w:r>
-      <w:hyperlink r:id="rId15">
+      <w:hyperlink r:id="rId14">
         <w:r>
           <w:rPr>
             <w:color w:val="1155CC"/>
@@ -1072,7 +1713,7 @@
       <w:r>
         <w:t xml:space="preserve">For Materials Data Curation Administration, Go to:  </w:t>
       </w:r>
-      <w:hyperlink r:id="rId16">
+      <w:hyperlink r:id="rId15">
         <w:r>
           <w:rPr>
             <w:color w:val="1155CC"/>
@@ -1420,12 +2061,12 @@
   </w:docDefaults>
   <w:latentStyles w:defLockedState="0" w:defUIPriority="99" w:defSemiHidden="0" w:defUnhideWhenUsed="0" w:defQFormat="0" w:count="371">
     <w:lsdException w:name="Normal" w:uiPriority="0" w:qFormat="1"/>
-    <w:lsdException w:name="heading 1" w:uiPriority="9" w:qFormat="1"/>
-    <w:lsdException w:name="heading 2" w:semiHidden="1" w:uiPriority="9" w:unhideWhenUsed="1" w:qFormat="1"/>
-    <w:lsdException w:name="heading 3" w:semiHidden="1" w:uiPriority="9" w:unhideWhenUsed="1" w:qFormat="1"/>
-    <w:lsdException w:name="heading 4" w:semiHidden="1" w:uiPriority="9" w:unhideWhenUsed="1" w:qFormat="1"/>
-    <w:lsdException w:name="heading 5" w:semiHidden="1" w:uiPriority="9" w:unhideWhenUsed="1" w:qFormat="1"/>
-    <w:lsdException w:name="heading 6" w:semiHidden="1" w:uiPriority="9" w:unhideWhenUsed="1" w:qFormat="1"/>
+    <w:lsdException w:name="heading 1" w:uiPriority="0" w:qFormat="1"/>
+    <w:lsdException w:name="heading 2" w:semiHidden="1" w:uiPriority="0" w:unhideWhenUsed="1" w:qFormat="1"/>
+    <w:lsdException w:name="heading 3" w:semiHidden="1" w:uiPriority="0" w:unhideWhenUsed="1" w:qFormat="1"/>
+    <w:lsdException w:name="heading 4" w:semiHidden="1" w:uiPriority="0" w:unhideWhenUsed="1" w:qFormat="1"/>
+    <w:lsdException w:name="heading 5" w:semiHidden="1" w:uiPriority="0" w:unhideWhenUsed="1" w:qFormat="1"/>
+    <w:lsdException w:name="heading 6" w:semiHidden="1" w:uiPriority="0" w:unhideWhenUsed="1" w:qFormat="1"/>
     <w:lsdException w:name="heading 7" w:semiHidden="1" w:uiPriority="9" w:unhideWhenUsed="1" w:qFormat="1"/>
     <w:lsdException w:name="heading 8" w:semiHidden="1" w:uiPriority="9" w:unhideWhenUsed="1" w:qFormat="1"/>
     <w:lsdException w:name="heading 9" w:semiHidden="1" w:uiPriority="9" w:unhideWhenUsed="1" w:qFormat="1"/>
@@ -1481,7 +2122,7 @@
     <w:lsdException w:name="List Number 3" w:semiHidden="1" w:unhideWhenUsed="1"/>
     <w:lsdException w:name="List Number 4" w:semiHidden="1" w:unhideWhenUsed="1"/>
     <w:lsdException w:name="List Number 5" w:semiHidden="1" w:unhideWhenUsed="1"/>
-    <w:lsdException w:name="Title" w:uiPriority="10" w:qFormat="1"/>
+    <w:lsdException w:name="Title" w:uiPriority="0" w:qFormat="1"/>
     <w:lsdException w:name="Closing" w:semiHidden="1" w:unhideWhenUsed="1"/>
     <w:lsdException w:name="Signature" w:semiHidden="1" w:unhideWhenUsed="1"/>
     <w:lsdException w:name="Default Paragraph Font" w:semiHidden="1" w:uiPriority="1" w:unhideWhenUsed="1"/>
@@ -1493,7 +2134,7 @@
     <w:lsdException w:name="List Continue 4" w:semiHidden="1" w:unhideWhenUsed="1"/>
     <w:lsdException w:name="List Continue 5" w:semiHidden="1" w:unhideWhenUsed="1"/>
     <w:lsdException w:name="Message Header" w:semiHidden="1" w:unhideWhenUsed="1"/>
-    <w:lsdException w:name="Subtitle" w:uiPriority="11" w:qFormat="1"/>
+    <w:lsdException w:name="Subtitle" w:uiPriority="0" w:qFormat="1"/>
     <w:lsdException w:name="Salutation" w:semiHidden="1" w:unhideWhenUsed="1"/>
     <w:lsdException w:name="Date" w:semiHidden="1" w:unhideWhenUsed="1"/>
     <w:lsdException w:name="Body Text First Indent" w:semiHidden="1" w:unhideWhenUsed="1"/>
@@ -1966,6 +2607,46 @@
       <w:contextualSpacing/>
     </w:pPr>
   </w:style>
+  <w:style w:type="paragraph" w:styleId="Revision">
+    <w:name w:val="Revision"/>
+    <w:hidden/>
+    <w:uiPriority w:val="99"/>
+    <w:semiHidden/>
+    <w:rsid w:val="006F50C8"/>
+    <w:pPr>
+      <w:spacing w:line="240" w:lineRule="auto"/>
+    </w:pPr>
+  </w:style>
+  <w:style w:type="paragraph" w:styleId="BalloonText">
+    <w:name w:val="Balloon Text"/>
+    <w:basedOn w:val="Normal"/>
+    <w:link w:val="BalloonTextChar"/>
+    <w:uiPriority w:val="99"/>
+    <w:semiHidden/>
+    <w:unhideWhenUsed/>
+    <w:rsid w:val="006F50C8"/>
+    <w:pPr>
+      <w:spacing w:line="240" w:lineRule="auto"/>
+    </w:pPr>
+    <w:rPr>
+      <w:rFonts w:ascii="Segoe UI" w:hAnsi="Segoe UI" w:cs="Segoe UI"/>
+      <w:sz w:val="18"/>
+      <w:szCs w:val="18"/>
+    </w:rPr>
+  </w:style>
+  <w:style w:type="character" w:customStyle="1" w:styleId="BalloonTextChar">
+    <w:name w:val="Balloon Text Char"/>
+    <w:basedOn w:val="DefaultParagraphFont"/>
+    <w:link w:val="BalloonText"/>
+    <w:uiPriority w:val="99"/>
+    <w:semiHidden/>
+    <w:rsid w:val="006F50C8"/>
+    <w:rPr>
+      <w:rFonts w:ascii="Segoe UI" w:hAnsi="Segoe UI" w:cs="Segoe UI"/>
+      <w:sz w:val="18"/>
+      <w:szCs w:val="18"/>
+    </w:rPr>
+  </w:style>
 </w:styles>
 </file>
 

</xml_diff>